<commit_message>
ADD: some changes in docs
</commit_message>
<xml_diff>
--- a/Summer_practice/docs/Отчет по практике.docx
+++ b/Summer_practice/docs/Отчет по практике.docx
@@ -7844,19 +7844,27 @@
       <w:bookmarkStart w:id="33" w:name="_Toc45057462"/>
       <w:r>
         <w:lastRenderedPageBreak/>
-        <w:t xml:space="preserve">2.3 Алгоритм </w:t>
-      </w:r>
-      <w:r>
-        <w:rPr>
-          <w:lang w:val="en-US"/>
-        </w:rPr>
-        <w:t>z-</w:t>
-      </w:r>
-      <w:r>
-        <w:t>буфера</w:t>
-      </w:r>
-      <w:bookmarkEnd w:id="32"/>
-      <w:bookmarkEnd w:id="33"/>
+        <w:t>2.3 Создание полигональной сетки</w:t>
+      </w:r>
+    </w:p>
+    <w:p>
+      <w:pPr>
+        <w:spacing w:line="360" w:lineRule="auto"/>
+        <w:jc w:val="both"/>
+        <w:rPr>
+          <w:rFonts w:ascii="Times New Roman" w:hAnsi="Times New Roman"/>
+          <w:sz w:val="28"/>
+          <w:szCs w:val="28"/>
+        </w:rPr>
+      </w:pPr>
+      <w:r>
+        <w:rPr>
+          <w:rFonts w:ascii="Times New Roman" w:hAnsi="Times New Roman"/>
+          <w:sz w:val="28"/>
+          <w:szCs w:val="28"/>
+        </w:rPr>
+        <w:t>В ходе работы программы будет активно использоваться полигональная сетка. Это совокупность вершин, рёбер и граней, которые определяют форму многогранного объекта в трёхмерной компьютерной графике и объёмном моделировании.</w:t>
+      </w:r>
     </w:p>
     <w:p>
       <w:pPr>
@@ -7877,10 +7885,26 @@
           <w:lang w:eastAsia="ru-RU"/>
         </w:rPr>
         <w:drawing>
-          <wp:inline distT="0" distB="0" distL="0" distR="0">
-            <wp:extent cx="5190903" cy="6861446"/>
+          <wp:anchor distT="0" distB="0" distL="114300" distR="114300" simplePos="0" relativeHeight="251662336" behindDoc="1" locked="0" layoutInCell="1" allowOverlap="1">
+            <wp:simplePos x="0" y="0"/>
+            <wp:positionH relativeFrom="column">
+              <wp:posOffset>4605655</wp:posOffset>
+            </wp:positionH>
+            <wp:positionV relativeFrom="paragraph">
+              <wp:posOffset>583565</wp:posOffset>
+            </wp:positionV>
+            <wp:extent cx="1416050" cy="3338195"/>
             <wp:effectExtent l="19050" t="0" r="0" b="0"/>
-            <wp:docPr id="3" name="Рисунок 2" descr="zбуфер.png"/>
+            <wp:wrapTight wrapText="bothSides">
+              <wp:wrapPolygon edited="0">
+                <wp:start x="-291" y="0"/>
+                <wp:lineTo x="-291" y="21448"/>
+                <wp:lineTo x="21503" y="21448"/>
+                <wp:lineTo x="21503" y="0"/>
+                <wp:lineTo x="-291" y="0"/>
+              </wp:wrapPolygon>
+            </wp:wrapTight>
+            <wp:docPr id="8" name="Рисунок 1" descr="1.3. Генерация рельефа для виртуальных глобусов - Интерактивная ..."/>
             <wp:cNvGraphicFramePr>
               <a:graphicFrameLocks xmlns:a="http://schemas.openxmlformats.org/drawingml/2006/main" noChangeAspect="1"/>
             </wp:cNvGraphicFramePr>
@@ -7888,11 +7912,318 @@
               <a:graphicData uri="http://schemas.openxmlformats.org/drawingml/2006/picture">
                 <pic:pic xmlns:pic="http://schemas.openxmlformats.org/drawingml/2006/picture">
                   <pic:nvPicPr>
-                    <pic:cNvPr id="0" name="zбуфер.png"/>
+                    <pic:cNvPr id="0" name="Picture 1" descr="1.3. Генерация рельефа для виртуальных глобусов - Интерактивная ..."/>
+                    <pic:cNvPicPr>
+                      <a:picLocks noChangeAspect="1" noChangeArrowheads="1"/>
+                    </pic:cNvPicPr>
+                  </pic:nvPicPr>
+                  <pic:blipFill>
+                    <a:blip r:embed="rId8" cstate="print"/>
+                    <a:srcRect l="76838" b="3681"/>
+                    <a:stretch>
+                      <a:fillRect/>
+                    </a:stretch>
+                  </pic:blipFill>
+                  <pic:spPr bwMode="auto">
+                    <a:xfrm>
+                      <a:off x="0" y="0"/>
+                      <a:ext cx="1416050" cy="3338195"/>
+                    </a:xfrm>
+                    <a:prstGeom prst="rect">
+                      <a:avLst/>
+                    </a:prstGeom>
+                    <a:noFill/>
+                    <a:ln w="9525">
+                      <a:noFill/>
+                      <a:miter lim="800000"/>
+                      <a:headEnd/>
+                      <a:tailEnd/>
+                    </a:ln>
+                  </pic:spPr>
+                </pic:pic>
+              </a:graphicData>
+            </a:graphic>
+          </wp:anchor>
+        </w:drawing>
+      </w:r>
+      <w:r>
+        <w:rPr>
+          <w:rFonts w:ascii="Times New Roman" w:hAnsi="Times New Roman"/>
+          <w:sz w:val="28"/>
+          <w:szCs w:val="28"/>
+        </w:rPr>
+        <w:t xml:space="preserve">Гранями обычно являются треугольники, четырёхугольники или многоугольники, при этом у каждой грани высчитывается нормаль. </w:t>
+      </w:r>
+    </w:p>
+    <w:p>
+      <w:pPr>
+        <w:spacing w:line="360" w:lineRule="auto"/>
+        <w:jc w:val="both"/>
+        <w:rPr>
+          <w:rFonts w:ascii="Times New Roman" w:hAnsi="Times New Roman"/>
+          <w:sz w:val="28"/>
+          <w:szCs w:val="28"/>
+        </w:rPr>
+      </w:pPr>
+      <w:r>
+        <w:rPr>
+          <w:rFonts w:ascii="Times New Roman" w:hAnsi="Times New Roman"/>
+          <w:sz w:val="28"/>
+          <w:szCs w:val="28"/>
+        </w:rPr>
+        <w:t>Наиболее удобно использовать треугольник, так как:</w:t>
+      </w:r>
+    </w:p>
+    <w:p>
+      <w:pPr>
+        <w:pStyle w:val="a7"/>
+        <w:numPr>
+          <w:ilvl w:val="0"/>
+          <w:numId w:val="20"/>
+        </w:numPr>
+        <w:spacing w:line="360" w:lineRule="auto"/>
+        <w:jc w:val="both"/>
+        <w:rPr>
+          <w:rFonts w:ascii="Times New Roman" w:hAnsi="Times New Roman"/>
+          <w:sz w:val="28"/>
+          <w:szCs w:val="28"/>
+        </w:rPr>
+      </w:pPr>
+      <w:r>
+        <w:rPr>
+          <w:rFonts w:ascii="Times New Roman" w:hAnsi="Times New Roman"/>
+          <w:sz w:val="28"/>
+          <w:szCs w:val="28"/>
+        </w:rPr>
+        <w:t>любой многоугольник можно разделить на несколько треугольников</w:t>
+      </w:r>
+    </w:p>
+    <w:p>
+      <w:pPr>
+        <w:pStyle w:val="a7"/>
+        <w:numPr>
+          <w:ilvl w:val="0"/>
+          <w:numId w:val="20"/>
+        </w:numPr>
+        <w:spacing w:line="360" w:lineRule="auto"/>
+        <w:jc w:val="both"/>
+        <w:rPr>
+          <w:rFonts w:ascii="Times New Roman" w:hAnsi="Times New Roman"/>
+          <w:sz w:val="28"/>
+          <w:szCs w:val="28"/>
+        </w:rPr>
+      </w:pPr>
+      <w:r>
+        <w:rPr>
+          <w:rFonts w:ascii="Times New Roman" w:hAnsi="Times New Roman"/>
+          <w:sz w:val="28"/>
+          <w:szCs w:val="28"/>
+        </w:rPr>
+        <w:t>сам треугольник можно разбить на треугольники меньшей площади</w:t>
+      </w:r>
+    </w:p>
+    <w:p>
+      <w:pPr>
+        <w:pStyle w:val="a7"/>
+        <w:numPr>
+          <w:ilvl w:val="0"/>
+          <w:numId w:val="20"/>
+        </w:numPr>
+        <w:spacing w:line="360" w:lineRule="auto"/>
+        <w:jc w:val="both"/>
+        <w:rPr>
+          <w:rFonts w:ascii="Times New Roman" w:hAnsi="Times New Roman"/>
+          <w:sz w:val="28"/>
+          <w:szCs w:val="28"/>
+        </w:rPr>
+      </w:pPr>
+      <w:r>
+        <w:rPr>
+          <w:rFonts w:ascii="Times New Roman" w:hAnsi="Times New Roman"/>
+          <w:sz w:val="28"/>
+          <w:szCs w:val="28"/>
+        </w:rPr>
+        <w:t>треугольник не может быть невыпуклым, и это свойство упрощает работу</w:t>
+      </w:r>
+    </w:p>
+    <w:p>
+      <w:pPr>
+        <w:pStyle w:val="a7"/>
+        <w:numPr>
+          <w:ilvl w:val="0"/>
+          <w:numId w:val="20"/>
+        </w:numPr>
+        <w:spacing w:line="360" w:lineRule="auto"/>
+        <w:jc w:val="both"/>
+        <w:rPr>
+          <w:rFonts w:ascii="Times New Roman" w:hAnsi="Times New Roman"/>
+          <w:sz w:val="28"/>
+          <w:szCs w:val="28"/>
+        </w:rPr>
+      </w:pPr>
+      <w:r>
+        <w:rPr>
+          <w:rFonts w:ascii="Times New Roman" w:hAnsi="Times New Roman"/>
+          <w:sz w:val="28"/>
+          <w:szCs w:val="28"/>
+        </w:rPr>
+        <w:t xml:space="preserve">позволяют эффективно использовать память, так как </w:t>
+      </w:r>
+      <w:r>
+        <w:rPr>
+          <w:rFonts w:ascii="Times New Roman" w:hAnsi="Times New Roman"/>
+          <w:sz w:val="28"/>
+          <w:szCs w:val="28"/>
+        </w:rPr>
+        <w:t>можно организовать хранение так, чтобы для каждого следующего треугольника нужно будет добавлять только одну вершину</w:t>
+      </w:r>
+    </w:p>
+    <w:p>
+      <w:pPr>
+        <w:spacing w:line="360" w:lineRule="auto"/>
+        <w:jc w:val="both"/>
+        <w:rPr>
+          <w:rFonts w:ascii="Times New Roman" w:hAnsi="Times New Roman"/>
+          <w:sz w:val="28"/>
+          <w:szCs w:val="28"/>
+        </w:rPr>
+      </w:pPr>
+    </w:p>
+    <w:p>
+      <w:pPr>
+        <w:spacing w:line="360" w:lineRule="auto"/>
+        <w:jc w:val="both"/>
+        <w:rPr>
+          <w:rFonts w:ascii="Times New Roman" w:hAnsi="Times New Roman"/>
+          <w:sz w:val="28"/>
+          <w:szCs w:val="28"/>
+        </w:rPr>
+      </w:pPr>
+      <w:r>
+        <w:rPr>
+          <w:rFonts w:ascii="Times New Roman" w:hAnsi="Times New Roman"/>
+          <w:sz w:val="28"/>
+          <w:szCs w:val="28"/>
+        </w:rPr>
+        <w:t xml:space="preserve">Построение полигональной сетки осуществляется следующим образом: зная число разбиений по осям, можно по </w:t>
+      </w:r>
+      <w:r>
+        <w:rPr>
+          <w:rFonts w:ascii="Times New Roman" w:hAnsi="Times New Roman"/>
+          <w:sz w:val="28"/>
+          <w:szCs w:val="28"/>
+        </w:rPr>
+        <w:t xml:space="preserve">рассматриваемой </w:t>
+      </w:r>
+      <w:r>
+        <w:rPr>
+          <w:rFonts w:ascii="Times New Roman" w:hAnsi="Times New Roman"/>
+          <w:sz w:val="28"/>
+          <w:szCs w:val="28"/>
+        </w:rPr>
+        <w:t xml:space="preserve">формуле плоскости найти неизвестное, тем самым заполнив </w:t>
+      </w:r>
+      <w:r>
+        <w:rPr>
+          <w:rFonts w:ascii="Times New Roman" w:hAnsi="Times New Roman"/>
+          <w:sz w:val="28"/>
+          <w:szCs w:val="28"/>
+        </w:rPr>
+        <w:t>“</w:t>
+      </w:r>
+      <w:r>
+        <w:rPr>
+          <w:rFonts w:ascii="Times New Roman" w:hAnsi="Times New Roman"/>
+          <w:sz w:val="28"/>
+          <w:szCs w:val="28"/>
+        </w:rPr>
+        <w:t>ячейку</w:t>
+      </w:r>
+      <w:r>
+        <w:rPr>
+          <w:rFonts w:ascii="Times New Roman" w:hAnsi="Times New Roman"/>
+          <w:sz w:val="28"/>
+          <w:szCs w:val="28"/>
+        </w:rPr>
+        <w:t>”</w:t>
+      </w:r>
+      <w:r>
+        <w:rPr>
+          <w:rFonts w:ascii="Times New Roman" w:hAnsi="Times New Roman"/>
+          <w:sz w:val="28"/>
+          <w:szCs w:val="28"/>
+        </w:rPr>
+        <w:t xml:space="preserve"> сетки. Далее все полученные точки соединяются в четырёхугольники, и в каждом четырёхугольнике строится диагональ, которая разбивает его на два треугольника. Все параметры разбиения заданы таким образом, чтобы обеспечить не только качественную визуализацию, но и минимальные, насколько это возможно затраты по памяти.</w:t>
+      </w:r>
+    </w:p>
+    <w:p>
+      <w:pPr>
+        <w:spacing w:line="360" w:lineRule="auto"/>
+        <w:jc w:val="both"/>
+        <w:rPr>
+          <w:rFonts w:ascii="Times New Roman" w:hAnsi="Times New Roman"/>
+          <w:sz w:val="28"/>
+          <w:szCs w:val="28"/>
+        </w:rPr>
+      </w:pPr>
+    </w:p>
+    <w:p>
+      <w:pPr>
+        <w:pStyle w:val="10"/>
+        <w:spacing w:line="360" w:lineRule="auto"/>
+        <w:jc w:val="both"/>
+      </w:pPr>
+      <w:r>
+        <w:lastRenderedPageBreak/>
+        <w:t xml:space="preserve">2.3 Алгоритм </w:t>
+      </w:r>
+      <w:r>
+        <w:rPr>
+          <w:lang w:val="en-US"/>
+        </w:rPr>
+        <w:t>z-</w:t>
+      </w:r>
+      <w:r>
+        <w:t>буфера</w:t>
+      </w:r>
+      <w:bookmarkEnd w:id="32"/>
+      <w:bookmarkEnd w:id="33"/>
+    </w:p>
+    <w:p>
+      <w:pPr>
+        <w:spacing w:line="360" w:lineRule="auto"/>
+        <w:jc w:val="both"/>
+        <w:rPr>
+          <w:rFonts w:ascii="Times New Roman" w:hAnsi="Times New Roman"/>
+          <w:sz w:val="28"/>
+          <w:szCs w:val="28"/>
+        </w:rPr>
+      </w:pPr>
+      <w:r>
+        <w:rPr>
+          <w:rFonts w:ascii="Times New Roman" w:hAnsi="Times New Roman"/>
+          <w:noProof/>
+          <w:sz w:val="28"/>
+          <w:szCs w:val="28"/>
+          <w:lang w:eastAsia="ru-RU"/>
+        </w:rPr>
+        <w:drawing>
+          <wp:inline distT="0" distB="0" distL="0" distR="0">
+            <wp:extent cx="4914457" cy="7884125"/>
+            <wp:effectExtent l="19050" t="0" r="443" b="0"/>
+            <wp:docPr id="5" name="Рисунок 4" descr="zбуфер (1).png"/>
+            <wp:cNvGraphicFramePr>
+              <a:graphicFrameLocks xmlns:a="http://schemas.openxmlformats.org/drawingml/2006/main" noChangeAspect="1"/>
+            </wp:cNvGraphicFramePr>
+            <a:graphic xmlns:a="http://schemas.openxmlformats.org/drawingml/2006/main">
+              <a:graphicData uri="http://schemas.openxmlformats.org/drawingml/2006/picture">
+                <pic:pic xmlns:pic="http://schemas.openxmlformats.org/drawingml/2006/picture">
+                  <pic:nvPicPr>
+                    <pic:cNvPr id="0" name="zбуфер (1).png"/>
                     <pic:cNvPicPr/>
                   </pic:nvPicPr>
                   <pic:blipFill>
-                    <a:blip r:embed="rId8" cstate="print"/>
+                    <a:blip r:embed="rId9" cstate="print"/>
                     <a:stretch>
                       <a:fillRect/>
                     </a:stretch>
@@ -7900,7 +8231,7 @@
                   <pic:spPr>
                     <a:xfrm>
                       <a:off x="0" y="0"/>
-                      <a:ext cx="5187042" cy="6856343"/>
+                      <a:ext cx="4915900" cy="7886440"/>
                     </a:xfrm>
                     <a:prstGeom prst="rect">
                       <a:avLst/>
@@ -7974,21 +8305,69 @@
     </w:p>
     <w:p>
       <w:pPr>
-        <w:rPr>
-          <w:rFonts w:ascii="Times New Roman" w:hAnsi="Times New Roman"/>
-          <w:sz w:val="28"/>
-          <w:szCs w:val="28"/>
-        </w:rPr>
-      </w:pPr>
-    </w:p>
-    <w:p>
-      <w:pPr>
         <w:pStyle w:val="10"/>
         <w:spacing w:line="360" w:lineRule="auto"/>
         <w:jc w:val="both"/>
       </w:pPr>
       <w:r>
+        <w:rPr>
+          <w:noProof/>
+          <w:lang w:eastAsia="ru-RU"/>
+        </w:rPr>
         <w:lastRenderedPageBreak/>
+        <w:drawing>
+          <wp:anchor distT="0" distB="0" distL="114300" distR="114300" simplePos="0" relativeHeight="251661312" behindDoc="1" locked="0" layoutInCell="1" allowOverlap="1">
+            <wp:simplePos x="0" y="0"/>
+            <wp:positionH relativeFrom="column">
+              <wp:posOffset>3531870</wp:posOffset>
+            </wp:positionH>
+            <wp:positionV relativeFrom="paragraph">
+              <wp:posOffset>204470</wp:posOffset>
+            </wp:positionV>
+            <wp:extent cx="2649220" cy="6017895"/>
+            <wp:effectExtent l="19050" t="0" r="0" b="0"/>
+            <wp:wrapTight wrapText="bothSides">
+              <wp:wrapPolygon edited="0">
+                <wp:start x="-155" y="0"/>
+                <wp:lineTo x="-155" y="21538"/>
+                <wp:lineTo x="21590" y="21538"/>
+                <wp:lineTo x="21590" y="0"/>
+                <wp:lineTo x="-155" y="0"/>
+              </wp:wrapPolygon>
+            </wp:wrapTight>
+            <wp:docPr id="6" name="Рисунок 5" descr="метод Гуро.png"/>
+            <wp:cNvGraphicFramePr>
+              <a:graphicFrameLocks xmlns:a="http://schemas.openxmlformats.org/drawingml/2006/main" noChangeAspect="1"/>
+            </wp:cNvGraphicFramePr>
+            <a:graphic xmlns:a="http://schemas.openxmlformats.org/drawingml/2006/main">
+              <a:graphicData uri="http://schemas.openxmlformats.org/drawingml/2006/picture">
+                <pic:pic xmlns:pic="http://schemas.openxmlformats.org/drawingml/2006/picture">
+                  <pic:nvPicPr>
+                    <pic:cNvPr id="0" name="метод Гуро.png"/>
+                    <pic:cNvPicPr/>
+                  </pic:nvPicPr>
+                  <pic:blipFill>
+                    <a:blip r:embed="rId10" cstate="print"/>
+                    <a:stretch>
+                      <a:fillRect/>
+                    </a:stretch>
+                  </pic:blipFill>
+                  <pic:spPr>
+                    <a:xfrm>
+                      <a:off x="0" y="0"/>
+                      <a:ext cx="2649220" cy="6017895"/>
+                    </a:xfrm>
+                    <a:prstGeom prst="rect">
+                      <a:avLst/>
+                    </a:prstGeom>
+                  </pic:spPr>
+                </pic:pic>
+              </a:graphicData>
+            </a:graphic>
+          </wp:anchor>
+        </w:drawing>
+      </w:r>
+      <w:r>
         <w:t xml:space="preserve"> </w:t>
       </w:r>
       <w:bookmarkStart w:id="34" w:name="_Toc44884884"/>
@@ -8023,7 +8402,42 @@
           <w:sz w:val="28"/>
           <w:szCs w:val="28"/>
         </w:rPr>
-        <w:t xml:space="preserve">Сначала определяется интенсивность вершин, а затем с помощью билинейной интерполяции вычисляется интенсивность соответствующего пикселя. </w:t>
+        <w:t>Сначала определяется</w:t>
+      </w:r>
+      <w:r>
+        <w:rPr>
+          <w:rFonts w:ascii="Times New Roman" w:hAnsi="Times New Roman"/>
+          <w:sz w:val="28"/>
+          <w:szCs w:val="28"/>
+        </w:rPr>
+        <w:t xml:space="preserve"> интенсивность вершин, а затем</w:t>
+      </w:r>
+      <w:r>
+        <w:rPr>
+          <w:rFonts w:ascii="Times New Roman" w:hAnsi="Times New Roman"/>
+          <w:sz w:val="28"/>
+          <w:szCs w:val="28"/>
+        </w:rPr>
+        <w:t xml:space="preserve"> вычисляется интенсивность соответствующего пикселя. </w:t>
+      </w:r>
+    </w:p>
+    <w:p>
+      <w:pPr>
+        <w:spacing w:line="360" w:lineRule="auto"/>
+        <w:jc w:val="both"/>
+        <w:rPr>
+          <w:rFonts w:ascii="Times New Roman" w:hAnsi="Times New Roman"/>
+          <w:sz w:val="28"/>
+          <w:szCs w:val="28"/>
+        </w:rPr>
+      </w:pPr>
+      <w:r>
+        <w:rPr>
+          <w:rFonts w:ascii="Times New Roman" w:hAnsi="Times New Roman"/>
+          <w:sz w:val="28"/>
+          <w:szCs w:val="28"/>
+        </w:rPr>
+        <w:t>Этот метод хорошо сочетается с построчным сканированием. Для каждой сканирующей строки определяются её точки пересечения с рёбрами. В этих точках интенсивность вычисляется с помощью линейной интерполяции интенсивностей в вершинах рёбра. Затем для всех пикселей, находящихся внутри многоугольника и лежащих на сканирующей строке, аналогично вычисляется интенсивность.</w:t>
       </w:r>
     </w:p>
     <w:p>
@@ -8055,144 +8469,22 @@
     </w:p>
     <w:p>
       <w:pPr>
-        <w:pStyle w:val="a7"/>
-        <w:numPr>
-          <w:ilvl w:val="0"/>
-          <w:numId w:val="16"/>
-        </w:numPr>
-        <w:spacing w:line="360" w:lineRule="auto"/>
-        <w:jc w:val="both"/>
-        <w:rPr>
-          <w:rFonts w:ascii="Times New Roman" w:hAnsi="Times New Roman"/>
-          <w:sz w:val="28"/>
-          <w:szCs w:val="28"/>
-        </w:rPr>
-      </w:pPr>
-      <w:r>
-        <w:rPr>
-          <w:rFonts w:ascii="Times New Roman" w:hAnsi="Times New Roman"/>
-          <w:sz w:val="28"/>
-          <w:szCs w:val="28"/>
-        </w:rPr>
-        <w:t>Начало цикла по всем полигонам</w:t>
-      </w:r>
-    </w:p>
-    <w:p>
-      <w:pPr>
-        <w:pStyle w:val="a7"/>
-        <w:numPr>
-          <w:ilvl w:val="0"/>
-          <w:numId w:val="16"/>
-        </w:numPr>
-        <w:spacing w:line="360" w:lineRule="auto"/>
-        <w:jc w:val="both"/>
-        <w:rPr>
-          <w:rFonts w:ascii="Times New Roman" w:hAnsi="Times New Roman"/>
-          <w:sz w:val="28"/>
-          <w:szCs w:val="28"/>
-        </w:rPr>
-      </w:pPr>
-      <w:r>
-        <w:rPr>
-          <w:rFonts w:ascii="Times New Roman" w:hAnsi="Times New Roman"/>
-          <w:sz w:val="28"/>
-          <w:szCs w:val="28"/>
-        </w:rPr>
-        <w:t>Вычислить интенсивность в вершинах текущего полигона</w:t>
-      </w:r>
-    </w:p>
-    <w:p>
-      <w:pPr>
-        <w:pStyle w:val="a7"/>
-        <w:numPr>
-          <w:ilvl w:val="0"/>
-          <w:numId w:val="16"/>
-        </w:numPr>
-        <w:spacing w:line="360" w:lineRule="auto"/>
-        <w:jc w:val="both"/>
-        <w:rPr>
-          <w:rFonts w:ascii="Times New Roman" w:hAnsi="Times New Roman"/>
-          <w:sz w:val="28"/>
-          <w:szCs w:val="28"/>
-        </w:rPr>
-      </w:pPr>
-      <w:r>
-        <w:rPr>
-          <w:rFonts w:ascii="Times New Roman" w:hAnsi="Times New Roman"/>
-          <w:sz w:val="28"/>
-          <w:szCs w:val="28"/>
-        </w:rPr>
-        <w:t xml:space="preserve">Вычислить промежуточные значения интенсивностей, интерполируя </w:t>
-      </w:r>
-      <w:proofErr w:type="gramStart"/>
-      <w:r>
-        <w:rPr>
-          <w:rFonts w:ascii="Times New Roman" w:hAnsi="Times New Roman"/>
-          <w:sz w:val="28"/>
-          <w:szCs w:val="28"/>
-        </w:rPr>
-        <w:t>по</w:t>
-      </w:r>
-      <w:proofErr w:type="gramEnd"/>
-      <w:r>
-        <w:rPr>
-          <w:rFonts w:ascii="Times New Roman" w:hAnsi="Times New Roman"/>
-          <w:sz w:val="28"/>
-          <w:szCs w:val="28"/>
-        </w:rPr>
-        <w:t xml:space="preserve"> </w:t>
-      </w:r>
-      <w:proofErr w:type="spellStart"/>
-      <w:r>
-        <w:rPr>
-          <w:rFonts w:ascii="Times New Roman" w:hAnsi="Times New Roman"/>
-          <w:sz w:val="28"/>
-          <w:szCs w:val="28"/>
-        </w:rPr>
-        <w:t>х</w:t>
-      </w:r>
-      <w:proofErr w:type="spellEnd"/>
-      <w:r>
-        <w:rPr>
-          <w:rFonts w:ascii="Times New Roman" w:hAnsi="Times New Roman"/>
-          <w:sz w:val="28"/>
-          <w:szCs w:val="28"/>
-        </w:rPr>
-        <w:t xml:space="preserve"> и у</w:t>
-      </w:r>
-    </w:p>
-    <w:p>
-      <w:pPr>
-        <w:pStyle w:val="a7"/>
-        <w:numPr>
-          <w:ilvl w:val="0"/>
-          <w:numId w:val="16"/>
-        </w:numPr>
-        <w:spacing w:line="360" w:lineRule="auto"/>
-        <w:jc w:val="both"/>
-        <w:rPr>
-          <w:rFonts w:ascii="Times New Roman" w:hAnsi="Times New Roman"/>
-          <w:sz w:val="28"/>
-          <w:szCs w:val="28"/>
-        </w:rPr>
-      </w:pPr>
-      <w:r>
-        <w:rPr>
-          <w:rFonts w:ascii="Times New Roman" w:hAnsi="Times New Roman"/>
-          <w:sz w:val="28"/>
-          <w:szCs w:val="28"/>
-        </w:rPr>
-        <w:t>Конец цикла</w:t>
-      </w:r>
-    </w:p>
-    <w:p/>
+        <w:spacing w:line="360" w:lineRule="auto"/>
+        <w:jc w:val="both"/>
+        <w:rPr>
+          <w:rFonts w:ascii="Times New Roman" w:hAnsi="Times New Roman"/>
+          <w:sz w:val="28"/>
+          <w:szCs w:val="28"/>
+        </w:rPr>
+      </w:pPr>
+      <w:bookmarkStart w:id="36" w:name="_Toc45057464"/>
+    </w:p>
     <w:p>
       <w:pPr>
         <w:pStyle w:val="10"/>
         <w:spacing w:line="360" w:lineRule="auto"/>
         <w:jc w:val="both"/>
       </w:pPr>
-      <w:bookmarkStart w:id="36" w:name="_Toc45057464"/>
       <w:r>
         <w:t>2.5</w:t>
       </w:r>
@@ -8281,15 +8573,24 @@
           <w:sz w:val="28"/>
           <w:szCs w:val="28"/>
         </w:rPr>
-        <w:t xml:space="preserve"> делит угол между лучами на д</w:t>
-      </w:r>
-      <w:r>
-        <w:rPr>
-          <w:rFonts w:ascii="Times New Roman" w:hAnsi="Times New Roman"/>
-          <w:sz w:val="28"/>
-          <w:szCs w:val="28"/>
-        </w:rPr>
-        <w:t>ве равные части (Рисунок 1.1)</w:t>
+        <w:t xml:space="preserve"> делит угол между лучами на </w:t>
+      </w:r>
+      <w:r>
+        <w:rPr>
+          <w:rFonts w:ascii="Times New Roman" w:hAnsi="Times New Roman"/>
+          <w:sz w:val="28"/>
+          <w:szCs w:val="28"/>
+        </w:rPr>
+        <w:lastRenderedPageBreak/>
+        <w:t>д</w:t>
+      </w:r>
+      <w:r>
+        <w:rPr>
+          <w:rFonts w:ascii="Times New Roman" w:hAnsi="Times New Roman"/>
+          <w:sz w:val="28"/>
+          <w:szCs w:val="28"/>
+        </w:rPr>
+        <w:t>ве равные части</w:t>
       </w:r>
       <w:r>
         <w:rPr>
@@ -8408,136 +8709,6 @@
     <w:p>
       <w:pPr>
         <w:spacing w:line="360" w:lineRule="auto"/>
-        <w:jc w:val="both"/>
-        <w:rPr>
-          <w:rFonts w:ascii="Times New Roman" w:hAnsi="Times New Roman"/>
-          <w:sz w:val="28"/>
-          <w:szCs w:val="28"/>
-        </w:rPr>
-      </w:pPr>
-      <w:r>
-        <w:rPr>
-          <w:rFonts w:ascii="Times New Roman" w:hAnsi="Times New Roman"/>
-          <w:sz w:val="28"/>
-          <w:szCs w:val="28"/>
-        </w:rPr>
-        <w:t>Эта модель учитывает фоновую, рассеянную</w:t>
-      </w:r>
-      <w:r>
-        <w:rPr>
-          <w:rFonts w:ascii="Times New Roman" w:hAnsi="Times New Roman"/>
-          <w:sz w:val="28"/>
-          <w:szCs w:val="28"/>
-        </w:rPr>
-        <w:t xml:space="preserve"> компонент</w:t>
-      </w:r>
-      <w:r>
-        <w:rPr>
-          <w:rFonts w:ascii="Times New Roman" w:hAnsi="Times New Roman"/>
-          <w:sz w:val="28"/>
-          <w:szCs w:val="28"/>
-        </w:rPr>
-        <w:t>ы</w:t>
-      </w:r>
-      <w:r>
-        <w:rPr>
-          <w:rFonts w:ascii="Times New Roman" w:hAnsi="Times New Roman"/>
-          <w:sz w:val="28"/>
-          <w:szCs w:val="28"/>
-        </w:rPr>
-        <w:t xml:space="preserve"> освещения</w:t>
-      </w:r>
-      <w:r>
-        <w:rPr>
-          <w:rFonts w:ascii="Times New Roman" w:hAnsi="Times New Roman"/>
-          <w:sz w:val="28"/>
-          <w:szCs w:val="28"/>
-        </w:rPr>
-        <w:t xml:space="preserve"> и </w:t>
-      </w:r>
-      <w:r>
-        <w:rPr>
-          <w:rFonts w:ascii="Times New Roman" w:hAnsi="Times New Roman"/>
-          <w:sz w:val="28"/>
-          <w:szCs w:val="28"/>
-        </w:rPr>
-        <w:t xml:space="preserve"> глянцевые блики.</w:t>
-      </w:r>
-    </w:p>
-    <w:p>
-      <w:pPr>
-        <w:spacing w:line="360" w:lineRule="auto"/>
-        <w:jc w:val="both"/>
-        <w:rPr>
-          <w:rFonts w:ascii="Times New Roman" w:hAnsi="Times New Roman"/>
-          <w:sz w:val="28"/>
-          <w:szCs w:val="28"/>
-        </w:rPr>
-      </w:pPr>
-      <w:r>
-        <w:rPr>
-          <w:rFonts w:ascii="Times New Roman" w:hAnsi="Times New Roman"/>
-          <w:sz w:val="28"/>
-          <w:szCs w:val="28"/>
-        </w:rPr>
-        <w:t>По свойствам источника определяются мощности и</w:t>
-      </w:r>
-      <w:r>
-        <w:rPr>
-          <w:rFonts w:ascii="Times New Roman" w:hAnsi="Times New Roman"/>
-          <w:sz w:val="28"/>
-          <w:szCs w:val="28"/>
-        </w:rPr>
-        <w:t>зучения каждой из трёх составляющих</w:t>
-      </w:r>
-      <w:r>
-        <w:rPr>
-          <w:rFonts w:ascii="Times New Roman" w:hAnsi="Times New Roman"/>
-          <w:sz w:val="28"/>
-          <w:szCs w:val="28"/>
-        </w:rPr>
-        <w:t>.</w:t>
-      </w:r>
-    </w:p>
-    <w:p>
-      <w:pPr>
-        <w:spacing w:line="360" w:lineRule="auto"/>
-        <w:jc w:val="both"/>
-        <w:rPr>
-          <w:rFonts w:ascii="Times New Roman" w:hAnsi="Times New Roman"/>
-          <w:sz w:val="28"/>
-          <w:szCs w:val="28"/>
-        </w:rPr>
-      </w:pPr>
-      <w:r>
-        <w:rPr>
-          <w:rFonts w:ascii="Times New Roman" w:hAnsi="Times New Roman"/>
-          <w:sz w:val="28"/>
-          <w:szCs w:val="28"/>
-        </w:rPr>
-        <w:lastRenderedPageBreak/>
-        <w:t>Для удобства</w:t>
-      </w:r>
-      <w:r>
-        <w:rPr>
-          <w:rFonts w:ascii="Times New Roman" w:hAnsi="Times New Roman"/>
-          <w:sz w:val="28"/>
-          <w:szCs w:val="28"/>
-        </w:rPr>
-        <w:t xml:space="preserve"> все векторы</w:t>
-      </w:r>
-      <w:r>
-        <w:rPr>
-          <w:rFonts w:ascii="Times New Roman" w:hAnsi="Times New Roman"/>
-          <w:sz w:val="28"/>
-          <w:szCs w:val="28"/>
-        </w:rPr>
-        <w:t xml:space="preserve"> считаются единичными, это необходимо для того, чтобы можно было сказать, что косинус угла между ними совпадает со скалярным произведением.</w:t>
-      </w:r>
-    </w:p>
-    <w:p>
-      <w:pPr>
-        <w:spacing w:line="360" w:lineRule="auto"/>
         <w:jc w:val="center"/>
         <w:rPr>
           <w:rFonts w:ascii="Times New Roman" w:hAnsi="Times New Roman"/>
@@ -8548,16 +8719,14 @@
       <w:r>
         <w:rPr>
           <w:rFonts w:ascii="Times New Roman" w:hAnsi="Times New Roman"/>
-          <w:noProof/>
-          <w:sz w:val="28"/>
-          <w:szCs w:val="28"/>
-          <w:lang w:eastAsia="ru-RU"/>
+          <w:sz w:val="28"/>
+          <w:szCs w:val="28"/>
         </w:rPr>
         <w:drawing>
           <wp:inline distT="0" distB="0" distL="0" distR="0">
             <wp:extent cx="2476500" cy="1477457"/>
             <wp:effectExtent l="19050" t="0" r="0" b="0"/>
-            <wp:docPr id="4" name="Рисунок 1"/>
+            <wp:docPr id="7" name="Рисунок 1"/>
             <wp:cNvGraphicFramePr>
               <a:graphicFrameLocks xmlns:a="http://schemas.openxmlformats.org/drawingml/2006/main" noChangeAspect="1"/>
             </wp:cNvGraphicFramePr>
@@ -8571,7 +8740,7 @@
                     </pic:cNvPicPr>
                   </pic:nvPicPr>
                   <pic:blipFill>
-                    <a:blip r:embed="rId9" cstate="print"/>
+                    <a:blip r:embed="rId11" cstate="print"/>
                     <a:srcRect l="22084" t="27978" r="50544" b="42936"/>
                     <a:stretch>
                       <a:fillRect/>
@@ -8598,6 +8767,135 @@
             </a:graphic>
           </wp:inline>
         </w:drawing>
+      </w:r>
+    </w:p>
+    <w:p>
+      <w:pPr>
+        <w:spacing w:line="360" w:lineRule="auto"/>
+        <w:jc w:val="both"/>
+        <w:rPr>
+          <w:rFonts w:ascii="Times New Roman" w:hAnsi="Times New Roman"/>
+          <w:sz w:val="28"/>
+          <w:szCs w:val="28"/>
+        </w:rPr>
+      </w:pPr>
+      <w:r>
+        <w:rPr>
+          <w:rFonts w:ascii="Times New Roman" w:hAnsi="Times New Roman"/>
+          <w:sz w:val="28"/>
+          <w:szCs w:val="28"/>
+        </w:rPr>
+        <w:t>Эта модель учитывает фоновую, рассеянную</w:t>
+      </w:r>
+      <w:r>
+        <w:rPr>
+          <w:rFonts w:ascii="Times New Roman" w:hAnsi="Times New Roman"/>
+          <w:sz w:val="28"/>
+          <w:szCs w:val="28"/>
+        </w:rPr>
+        <w:t xml:space="preserve"> компонент</w:t>
+      </w:r>
+      <w:r>
+        <w:rPr>
+          <w:rFonts w:ascii="Times New Roman" w:hAnsi="Times New Roman"/>
+          <w:sz w:val="28"/>
+          <w:szCs w:val="28"/>
+        </w:rPr>
+        <w:t>ы</w:t>
+      </w:r>
+      <w:r>
+        <w:rPr>
+          <w:rFonts w:ascii="Times New Roman" w:hAnsi="Times New Roman"/>
+          <w:sz w:val="28"/>
+          <w:szCs w:val="28"/>
+        </w:rPr>
+        <w:t xml:space="preserve"> освещения</w:t>
+      </w:r>
+      <w:r>
+        <w:rPr>
+          <w:rFonts w:ascii="Times New Roman" w:hAnsi="Times New Roman"/>
+          <w:sz w:val="28"/>
+          <w:szCs w:val="28"/>
+        </w:rPr>
+        <w:t xml:space="preserve"> и </w:t>
+      </w:r>
+      <w:r>
+        <w:rPr>
+          <w:rFonts w:ascii="Times New Roman" w:hAnsi="Times New Roman"/>
+          <w:sz w:val="28"/>
+          <w:szCs w:val="28"/>
+        </w:rPr>
+        <w:t xml:space="preserve"> глянцевые блики.</w:t>
+      </w:r>
+    </w:p>
+    <w:p>
+      <w:pPr>
+        <w:spacing w:line="360" w:lineRule="auto"/>
+        <w:jc w:val="both"/>
+        <w:rPr>
+          <w:rFonts w:ascii="Times New Roman" w:hAnsi="Times New Roman"/>
+          <w:sz w:val="28"/>
+          <w:szCs w:val="28"/>
+        </w:rPr>
+      </w:pPr>
+      <w:r>
+        <w:rPr>
+          <w:rFonts w:ascii="Times New Roman" w:hAnsi="Times New Roman"/>
+          <w:sz w:val="28"/>
+          <w:szCs w:val="28"/>
+        </w:rPr>
+        <w:t>По свойствам источника определяются мощности и</w:t>
+      </w:r>
+      <w:r>
+        <w:rPr>
+          <w:rFonts w:ascii="Times New Roman" w:hAnsi="Times New Roman"/>
+          <w:sz w:val="28"/>
+          <w:szCs w:val="28"/>
+        </w:rPr>
+        <w:t>зучения каждой из трёх составляющих</w:t>
+      </w:r>
+      <w:r>
+        <w:rPr>
+          <w:rFonts w:ascii="Times New Roman" w:hAnsi="Times New Roman"/>
+          <w:sz w:val="28"/>
+          <w:szCs w:val="28"/>
+        </w:rPr>
+        <w:t>.</w:t>
+      </w:r>
+    </w:p>
+    <w:p>
+      <w:pPr>
+        <w:spacing w:line="360" w:lineRule="auto"/>
+        <w:jc w:val="both"/>
+        <w:rPr>
+          <w:rFonts w:ascii="Times New Roman" w:hAnsi="Times New Roman"/>
+          <w:sz w:val="28"/>
+          <w:szCs w:val="28"/>
+        </w:rPr>
+      </w:pPr>
+      <w:r>
+        <w:rPr>
+          <w:rFonts w:ascii="Times New Roman" w:hAnsi="Times New Roman"/>
+          <w:sz w:val="28"/>
+          <w:szCs w:val="28"/>
+        </w:rPr>
+        <w:t>Для удобства</w:t>
+      </w:r>
+      <w:r>
+        <w:rPr>
+          <w:rFonts w:ascii="Times New Roman" w:hAnsi="Times New Roman"/>
+          <w:sz w:val="28"/>
+          <w:szCs w:val="28"/>
+        </w:rPr>
+        <w:t xml:space="preserve"> все векторы</w:t>
+      </w:r>
+      <w:r>
+        <w:rPr>
+          <w:rFonts w:ascii="Times New Roman" w:hAnsi="Times New Roman"/>
+          <w:sz w:val="28"/>
+          <w:szCs w:val="28"/>
+        </w:rPr>
+        <w:t xml:space="preserve"> считаются единичными, это необходимо для того, чтобы можно было сказать, что косинус угла между ними совпадает со скалярным произведением.</w:t>
       </w:r>
     </w:p>
     <w:p>
@@ -9346,6 +9644,7 @@
           <w:rFonts w:ascii="Times New Roman" w:hAnsi="Times New Roman"/>
           <w:sz w:val="28"/>
         </w:rPr>
+        <w:lastRenderedPageBreak/>
         <w:t xml:space="preserve">При </w:t>
       </w:r>
       <w:r>
@@ -9411,7 +9710,6 @@
       </w:pPr>
       <w:bookmarkStart w:id="37" w:name="_Toc45057465"/>
       <w:r>
-        <w:lastRenderedPageBreak/>
         <w:t>2.7 Физика песка</w:t>
       </w:r>
       <w:bookmarkEnd w:id="37"/>
@@ -9874,6 +10172,7 @@
           <w:rFonts w:ascii="Times New Roman" w:hAnsi="Times New Roman"/>
           <w:sz w:val="28"/>
         </w:rPr>
+        <w:lastRenderedPageBreak/>
         <w:t xml:space="preserve">Экспериментально было выявлено, что на формирование выемки уходит примерно </w:t>
       </w:r>
       <m:oMath>
@@ -10171,7 +10470,6 @@
           <w:rFonts w:ascii="Times New Roman" w:hAnsi="Times New Roman"/>
           <w:sz w:val="28"/>
         </w:rPr>
-        <w:lastRenderedPageBreak/>
         <w:t>Процессы</w:t>
       </w:r>
       <w:r>
@@ -10739,7 +11037,15 @@
           <w:rFonts w:ascii="Times New Roman" w:hAnsi="Times New Roman"/>
           <w:sz w:val="28"/>
         </w:rPr>
-        <w:t>время; и соответственно ордината будет меняться</w:t>
+        <w:t xml:space="preserve">время; и </w:t>
+      </w:r>
+      <w:r>
+        <w:rPr>
+          <w:rFonts w:ascii="Times New Roman" w:hAnsi="Times New Roman"/>
+          <w:sz w:val="28"/>
+        </w:rPr>
+        <w:lastRenderedPageBreak/>
+        <w:t>соответственно ордината будет меняться</w:t>
       </w:r>
       <w:r>
         <w:rPr>
@@ -11206,7 +11512,7 @@
           <w:szCs w:val="28"/>
         </w:rPr>
       </w:pPr>
-      <w:hyperlink r:id="rId10" w:history="1">
+      <w:hyperlink r:id="rId12" w:history="1">
         <w:r>
           <w:rPr>
             <w:rStyle w:val="a3"/>
@@ -11266,7 +11572,7 @@
           <w:szCs w:val="28"/>
         </w:rPr>
       </w:pPr>
-      <w:hyperlink r:id="rId11" w:history="1">
+      <w:hyperlink r:id="rId13" w:history="1">
         <w:r>
           <w:rPr>
             <w:rStyle w:val="a3"/>
@@ -11329,7 +11635,7 @@
           <w:szCs w:val="28"/>
         </w:rPr>
       </w:pPr>
-      <w:hyperlink r:id="rId12" w:history="1">
+      <w:hyperlink r:id="rId14" w:history="1">
         <w:r>
           <w:rPr>
             <w:rStyle w:val="a3"/>
@@ -11461,7 +11767,7 @@
           <w:szCs w:val="28"/>
         </w:rPr>
       </w:pPr>
-      <w:hyperlink r:id="rId13" w:history="1">
+      <w:hyperlink r:id="rId15" w:history="1">
         <w:r>
           <w:rPr>
             <w:rStyle w:val="a3"/>
@@ -11536,7 +11842,7 @@
           <w:szCs w:val="28"/>
         </w:rPr>
       </w:pPr>
-      <w:hyperlink r:id="rId14" w:history="1">
+      <w:hyperlink r:id="rId16" w:history="1">
         <w:r>
           <w:rPr>
             <w:rStyle w:val="a3"/>
@@ -12652,6 +12958,95 @@
     </w:lvl>
   </w:abstractNum>
   <w:abstractNum w:abstractNumId="11">
+    <w:nsid w:val="4FD326B2"/>
+    <w:multiLevelType w:val="hybridMultilevel"/>
+    <w:tmpl w:val="EED048B2"/>
+    <w:lvl w:ilvl="0" w:tplc="04190011">
+      <w:start w:val="1"/>
+      <w:numFmt w:val="decimal"/>
+      <w:lvlText w:val="%1)"/>
+      <w:lvlJc w:val="left"/>
+      <w:pPr>
+        <w:ind w:left="720" w:hanging="360"/>
+      </w:pPr>
+      <w:rPr>
+        <w:rFonts w:hint="default"/>
+      </w:rPr>
+    </w:lvl>
+    <w:lvl w:ilvl="1" w:tplc="04190019" w:tentative="1">
+      <w:start w:val="1"/>
+      <w:numFmt w:val="lowerLetter"/>
+      <w:lvlText w:val="%2."/>
+      <w:lvlJc w:val="left"/>
+      <w:pPr>
+        <w:ind w:left="1440" w:hanging="360"/>
+      </w:pPr>
+    </w:lvl>
+    <w:lvl w:ilvl="2" w:tplc="0419001B" w:tentative="1">
+      <w:start w:val="1"/>
+      <w:numFmt w:val="lowerRoman"/>
+      <w:lvlText w:val="%3."/>
+      <w:lvlJc w:val="right"/>
+      <w:pPr>
+        <w:ind w:left="2160" w:hanging="180"/>
+      </w:pPr>
+    </w:lvl>
+    <w:lvl w:ilvl="3" w:tplc="0419000F" w:tentative="1">
+      <w:start w:val="1"/>
+      <w:numFmt w:val="decimal"/>
+      <w:lvlText w:val="%4."/>
+      <w:lvlJc w:val="left"/>
+      <w:pPr>
+        <w:ind w:left="2880" w:hanging="360"/>
+      </w:pPr>
+    </w:lvl>
+    <w:lvl w:ilvl="4" w:tplc="04190019" w:tentative="1">
+      <w:start w:val="1"/>
+      <w:numFmt w:val="lowerLetter"/>
+      <w:lvlText w:val="%5."/>
+      <w:lvlJc w:val="left"/>
+      <w:pPr>
+        <w:ind w:left="3600" w:hanging="360"/>
+      </w:pPr>
+    </w:lvl>
+    <w:lvl w:ilvl="5" w:tplc="0419001B" w:tentative="1">
+      <w:start w:val="1"/>
+      <w:numFmt w:val="lowerRoman"/>
+      <w:lvlText w:val="%6."/>
+      <w:lvlJc w:val="right"/>
+      <w:pPr>
+        <w:ind w:left="4320" w:hanging="180"/>
+      </w:pPr>
+    </w:lvl>
+    <w:lvl w:ilvl="6" w:tplc="0419000F" w:tentative="1">
+      <w:start w:val="1"/>
+      <w:numFmt w:val="decimal"/>
+      <w:lvlText w:val="%7."/>
+      <w:lvlJc w:val="left"/>
+      <w:pPr>
+        <w:ind w:left="5040" w:hanging="360"/>
+      </w:pPr>
+    </w:lvl>
+    <w:lvl w:ilvl="7" w:tplc="04190019" w:tentative="1">
+      <w:start w:val="1"/>
+      <w:numFmt w:val="lowerLetter"/>
+      <w:lvlText w:val="%8."/>
+      <w:lvlJc w:val="left"/>
+      <w:pPr>
+        <w:ind w:left="5760" w:hanging="360"/>
+      </w:pPr>
+    </w:lvl>
+    <w:lvl w:ilvl="8" w:tplc="0419001B" w:tentative="1">
+      <w:start w:val="1"/>
+      <w:numFmt w:val="lowerRoman"/>
+      <w:lvlText w:val="%9."/>
+      <w:lvlJc w:val="right"/>
+      <w:pPr>
+        <w:ind w:left="6480" w:hanging="180"/>
+      </w:pPr>
+    </w:lvl>
+  </w:abstractNum>
+  <w:abstractNum w:abstractNumId="12">
     <w:nsid w:val="6633710C"/>
     <w:multiLevelType w:val="multilevel"/>
     <w:tmpl w:val="501A8B96"/>
@@ -12764,7 +13159,7 @@
       </w:rPr>
     </w:lvl>
   </w:abstractNum>
-  <w:abstractNum w:abstractNumId="12">
+  <w:abstractNum w:abstractNumId="13">
     <w:nsid w:val="68234CDF"/>
     <w:multiLevelType w:val="hybridMultilevel"/>
     <w:tmpl w:val="97A29190"/>
@@ -12877,7 +13272,7 @@
       </w:rPr>
     </w:lvl>
   </w:abstractNum>
-  <w:abstractNum w:abstractNumId="13">
+  <w:abstractNum w:abstractNumId="14">
     <w:nsid w:val="695C2D25"/>
     <w:multiLevelType w:val="multilevel"/>
     <w:tmpl w:val="356CD448"/>
@@ -12990,7 +13385,7 @@
       </w:rPr>
     </w:lvl>
   </w:abstractNum>
-  <w:abstractNum w:abstractNumId="14">
+  <w:abstractNum w:abstractNumId="15">
     <w:nsid w:val="6AB72D68"/>
     <w:multiLevelType w:val="hybridMultilevel"/>
     <w:tmpl w:val="94CCE0C4"/>
@@ -13079,7 +13474,7 @@
       </w:pPr>
     </w:lvl>
   </w:abstractNum>
-  <w:abstractNum w:abstractNumId="15">
+  <w:abstractNum w:abstractNumId="16">
     <w:nsid w:val="7B361ADE"/>
     <w:multiLevelType w:val="hybridMultilevel"/>
     <w:tmpl w:val="51F0DA56"/>
@@ -13168,7 +13563,7 @@
       </w:pPr>
     </w:lvl>
   </w:abstractNum>
-  <w:abstractNum w:abstractNumId="16">
+  <w:abstractNum w:abstractNumId="17">
     <w:nsid w:val="7CDB2EF9"/>
     <w:multiLevelType w:val="hybridMultilevel"/>
     <w:tmpl w:val="7CB21628"/>
@@ -13254,7 +13649,7 @@
       </w:pPr>
     </w:lvl>
   </w:abstractNum>
-  <w:abstractNum w:abstractNumId="17">
+  <w:abstractNum w:abstractNumId="18">
     <w:nsid w:val="7F384B33"/>
     <w:multiLevelType w:val="hybridMultilevel"/>
     <w:tmpl w:val="34B8E5D2"/>
@@ -13340,7 +13735,7 @@
       </w:pPr>
     </w:lvl>
   </w:abstractNum>
-  <w:abstractNum w:abstractNumId="18">
+  <w:abstractNum w:abstractNumId="19">
     <w:nsid w:val="7F856317"/>
     <w:multiLevelType w:val="hybridMultilevel"/>
     <w:tmpl w:val="E9FAD9D0"/>
@@ -13428,25 +13823,25 @@
     </w:lvl>
   </w:abstractNum>
   <w:num w:numId="1">
-    <w:abstractNumId w:val="18"/>
+    <w:abstractNumId w:val="19"/>
   </w:num>
   <w:num w:numId="2">
-    <w:abstractNumId w:val="15"/>
+    <w:abstractNumId w:val="16"/>
   </w:num>
   <w:num w:numId="3">
     <w:abstractNumId w:val="4"/>
   </w:num>
   <w:num w:numId="4">
-    <w:abstractNumId w:val="14"/>
+    <w:abstractNumId w:val="15"/>
   </w:num>
   <w:num w:numId="5">
-    <w:abstractNumId w:val="12"/>
+    <w:abstractNumId w:val="13"/>
   </w:num>
   <w:num w:numId="6">
     <w:abstractNumId w:val="2"/>
   </w:num>
   <w:num w:numId="7">
-    <w:abstractNumId w:val="16"/>
+    <w:abstractNumId w:val="17"/>
   </w:num>
   <w:num w:numId="8">
     <w:abstractNumId w:val="0"/>
@@ -13458,7 +13853,7 @@
     <w:abstractNumId w:val="5"/>
   </w:num>
   <w:num w:numId="11">
-    <w:abstractNumId w:val="17"/>
+    <w:abstractNumId w:val="18"/>
   </w:num>
   <w:num w:numId="12">
     <w:abstractNumId w:val="6"/>
@@ -13467,7 +13862,7 @@
     <w:abstractNumId w:val="1"/>
   </w:num>
   <w:num w:numId="14">
-    <w:abstractNumId w:val="11"/>
+    <w:abstractNumId w:val="12"/>
   </w:num>
   <w:num w:numId="15">
     <w:abstractNumId w:val="10"/>
@@ -13479,10 +13874,13 @@
     <w:abstractNumId w:val="9"/>
   </w:num>
   <w:num w:numId="18">
-    <w:abstractNumId w:val="13"/>
+    <w:abstractNumId w:val="14"/>
   </w:num>
   <w:num w:numId="19">
     <w:abstractNumId w:val="7"/>
+  </w:num>
+  <w:num w:numId="20">
+    <w:abstractNumId w:val="11"/>
   </w:num>
 </w:numbering>
 </file>
@@ -14440,7 +14838,7 @@
 </file>
 
 <file path=customXml/itemProps1.xml><?xml version="1.0" encoding="utf-8"?>
-<ds:datastoreItem xmlns:ds="http://schemas.openxmlformats.org/officeDocument/2006/customXml" ds:itemID="{7643922D-A8F3-4918-B3D6-F376080BEC59}">
+<ds:datastoreItem xmlns:ds="http://schemas.openxmlformats.org/officeDocument/2006/customXml" ds:itemID="{BFF0FCD1-7DBF-4440-A0EA-CE5766D2B793}">
   <ds:schemaRefs>
     <ds:schemaRef ds:uri="http://schemas.openxmlformats.org/officeDocument/2006/bibliography"/>
   </ds:schemaRefs>

</xml_diff>